<commit_message>
feat: Add machine learning template
</commit_message>
<xml_diff>
--- a/flask_app/templates/template_report.docx
+++ b/flask_app/templates/template_report.docx
@@ -9,72 +9,17 @@
         <w:jc w:val="both"/>
         <w:rPr>
           <w:rFonts w:ascii="Times New Roman" w:hAnsi="Times New Roman" w:cs="Times New Roman"/>
-          <w:sz w:val="32"/>
-          <w:szCs w:val="32"/>
-          <w:lang w:val="en-US"/>
-        </w:rPr>
-      </w:pPr>
-      <w:r>
-        <w:rPr>
-          <w:rFonts w:ascii="Times New Roman" w:hAnsi="Times New Roman" w:cs="Times New Roman"/>
-          <w:sz w:val="32"/>
-          <w:szCs w:val="32"/>
-        </w:rPr>
-        <w:t>Пациент</w:t>
-      </w:r>
-      <w:r>
-        <w:rPr>
-          <w:rFonts w:ascii="Times New Roman" w:hAnsi="Times New Roman" w:cs="Times New Roman"/>
-          <w:sz w:val="32"/>
-          <w:szCs w:val="32"/>
-          <w:lang w:val="en-US"/>
-        </w:rPr>
-        <w:t>:</w:t>
-      </w:r>
-      <w:r>
-        <w:rPr>
-          <w:rFonts w:ascii="Times New Roman" w:hAnsi="Times New Roman" w:cs="Times New Roman"/>
-          <w:sz w:val="32"/>
-          <w:szCs w:val="32"/>
-          <w:lang w:val="en-US"/>
-        </w:rPr>
-        <w:t xml:space="preserve"> </w:t>
-      </w:r>
-      <w:r>
-        <w:rPr>
-          <w:rFonts w:ascii="Times New Roman" w:hAnsi="Times New Roman" w:cs="Times New Roman"/>
-          <w:sz w:val="32"/>
-          <w:szCs w:val="32"/>
-          <w:lang w:val="en-US"/>
-        </w:rPr>
-        <w:t>{{</w:t>
-      </w:r>
-      <w:r>
-        <w:rPr>
-          <w:rFonts w:ascii="Times New Roman" w:hAnsi="Times New Roman" w:cs="Times New Roman"/>
-          <w:sz w:val="32"/>
-          <w:szCs w:val="32"/>
-          <w:lang w:val="en-US"/>
-        </w:rPr>
-        <w:t>PATIENT</w:t>
-      </w:r>
-      <w:r>
-        <w:rPr>
-          <w:rFonts w:ascii="Times New Roman" w:hAnsi="Times New Roman" w:cs="Times New Roman"/>
-          <w:sz w:val="32"/>
-          <w:szCs w:val="32"/>
-          <w:lang w:val="en-US"/>
-        </w:rPr>
-        <w:t>_FULL_NAME</w:t>
-      </w:r>
-      <w:r>
-        <w:rPr>
-          <w:rFonts w:ascii="Times New Roman" w:hAnsi="Times New Roman" w:cs="Times New Roman"/>
-          <w:sz w:val="32"/>
-          <w:szCs w:val="32"/>
-          <w:lang w:val="en-US"/>
-        </w:rPr>
-        <w:t>}}</w:t>
+          <w:sz w:val="28"/>
+          <w:szCs w:val="28"/>
+        </w:rPr>
+      </w:pPr>
+      <w:r>
+        <w:rPr>
+          <w:rFonts w:ascii="Times New Roman" w:hAnsi="Times New Roman" w:cs="Times New Roman"/>
+          <w:sz w:val="28"/>
+          <w:szCs w:val="28"/>
+        </w:rPr>
+        <w:t>Медицинское заключение.</w:t>
       </w:r>
     </w:p>
     <w:p>
@@ -84,43 +29,82 @@
         <w:jc w:val="both"/>
         <w:rPr>
           <w:rFonts w:ascii="Times New Roman" w:hAnsi="Times New Roman" w:cs="Times New Roman"/>
-          <w:sz w:val="32"/>
-          <w:szCs w:val="32"/>
-          <w:lang w:val="en-US"/>
-        </w:rPr>
-      </w:pPr>
-      <w:r>
-        <w:rPr>
-          <w:rFonts w:ascii="Times New Roman" w:hAnsi="Times New Roman" w:cs="Times New Roman"/>
-          <w:sz w:val="32"/>
-          <w:szCs w:val="32"/>
-        </w:rPr>
-        <w:t>Пол</w:t>
-      </w:r>
-      <w:r>
-        <w:rPr>
-          <w:rFonts w:ascii="Times New Roman" w:hAnsi="Times New Roman" w:cs="Times New Roman"/>
-          <w:sz w:val="32"/>
-          <w:szCs w:val="32"/>
-          <w:lang w:val="en-US"/>
-        </w:rPr>
-        <w:t>: {{</w:t>
-      </w:r>
-      <w:r>
-        <w:rPr>
-          <w:rFonts w:ascii="Times New Roman" w:hAnsi="Times New Roman" w:cs="Times New Roman"/>
-          <w:sz w:val="32"/>
-          <w:szCs w:val="32"/>
-          <w:lang w:val="en-US"/>
-        </w:rPr>
-        <w:t>SEX</w:t>
-      </w:r>
-      <w:r>
-        <w:rPr>
-          <w:rFonts w:ascii="Times New Roman" w:hAnsi="Times New Roman" w:cs="Times New Roman"/>
-          <w:sz w:val="32"/>
-          <w:szCs w:val="32"/>
-          <w:lang w:val="en-US"/>
+          <w:sz w:val="24"/>
+          <w:szCs w:val="24"/>
+        </w:rPr>
+      </w:pPr>
+      <w:r>
+        <w:rPr>
+          <w:rFonts w:ascii="Times New Roman" w:hAnsi="Times New Roman" w:cs="Times New Roman"/>
+          <w:sz w:val="24"/>
+          <w:szCs w:val="24"/>
+        </w:rPr>
+        <w:t>Пациент:</w:t>
+      </w:r>
+      <w:r>
+        <w:rPr>
+          <w:rFonts w:ascii="Times New Roman" w:hAnsi="Times New Roman" w:cs="Times New Roman"/>
+          <w:sz w:val="24"/>
+          <w:szCs w:val="24"/>
+        </w:rPr>
+        <w:t xml:space="preserve"> </w:t>
+      </w:r>
+      <w:r>
+        <w:rPr>
+          <w:rFonts w:ascii="Times New Roman" w:hAnsi="Times New Roman" w:cs="Times New Roman"/>
+          <w:sz w:val="24"/>
+          <w:szCs w:val="24"/>
+        </w:rPr>
+        <w:t>{{</w:t>
+      </w:r>
+      <w:r>
+        <w:rPr>
+          <w:rFonts w:ascii="Times New Roman" w:hAnsi="Times New Roman" w:cs="Times New Roman"/>
+          <w:sz w:val="24"/>
+          <w:szCs w:val="24"/>
+          <w:lang w:val="en-US"/>
+        </w:rPr>
+        <w:t>PATIENT</w:t>
+      </w:r>
+      <w:r>
+        <w:rPr>
+          <w:rFonts w:ascii="Times New Roman" w:hAnsi="Times New Roman" w:cs="Times New Roman"/>
+          <w:sz w:val="24"/>
+          <w:szCs w:val="24"/>
+        </w:rPr>
+        <w:t>_</w:t>
+      </w:r>
+      <w:r>
+        <w:rPr>
+          <w:rFonts w:ascii="Times New Roman" w:hAnsi="Times New Roman" w:cs="Times New Roman"/>
+          <w:sz w:val="24"/>
+          <w:szCs w:val="24"/>
+          <w:lang w:val="en-US"/>
+        </w:rPr>
+        <w:t>FULL</w:t>
+      </w:r>
+      <w:r>
+        <w:rPr>
+          <w:rFonts w:ascii="Times New Roman" w:hAnsi="Times New Roman" w:cs="Times New Roman"/>
+          <w:sz w:val="24"/>
+          <w:szCs w:val="24"/>
+        </w:rPr>
+        <w:t>_</w:t>
+      </w:r>
+      <w:r>
+        <w:rPr>
+          <w:rFonts w:ascii="Times New Roman" w:hAnsi="Times New Roman" w:cs="Times New Roman"/>
+          <w:sz w:val="24"/>
+          <w:szCs w:val="24"/>
+          <w:lang w:val="en-US"/>
+        </w:rPr>
+        <w:t>NAME</w:t>
+      </w:r>
+      <w:r>
+        <w:rPr>
+          <w:rFonts w:ascii="Times New Roman" w:hAnsi="Times New Roman" w:cs="Times New Roman"/>
+          <w:sz w:val="24"/>
+          <w:szCs w:val="24"/>
         </w:rPr>
         <w:t>}}</w:t>
       </w:r>
@@ -132,53 +116,42 @@
         <w:jc w:val="both"/>
         <w:rPr>
           <w:rFonts w:ascii="Times New Roman" w:hAnsi="Times New Roman" w:cs="Times New Roman"/>
-          <w:sz w:val="32"/>
-          <w:szCs w:val="32"/>
-          <w:lang w:val="en-US"/>
-        </w:rPr>
-      </w:pPr>
-      <w:r>
-        <w:rPr>
-          <w:rFonts w:ascii="Times New Roman" w:hAnsi="Times New Roman" w:cs="Times New Roman"/>
-          <w:sz w:val="32"/>
-          <w:szCs w:val="32"/>
-        </w:rPr>
-        <w:t>Возраст</w:t>
-      </w:r>
-      <w:r>
-        <w:rPr>
-          <w:rFonts w:ascii="Times New Roman" w:hAnsi="Times New Roman" w:cs="Times New Roman"/>
-          <w:sz w:val="32"/>
-          <w:szCs w:val="32"/>
-          <w:lang w:val="en-US"/>
+          <w:sz w:val="24"/>
+          <w:szCs w:val="24"/>
+        </w:rPr>
+      </w:pPr>
+      <w:r>
+        <w:rPr>
+          <w:rFonts w:ascii="Times New Roman" w:hAnsi="Times New Roman" w:cs="Times New Roman"/>
+          <w:sz w:val="24"/>
+          <w:szCs w:val="24"/>
+        </w:rPr>
+        <w:t>Пол</w:t>
+      </w:r>
+      <w:r>
+        <w:rPr>
+          <w:rFonts w:ascii="Times New Roman" w:hAnsi="Times New Roman" w:cs="Times New Roman"/>
+          <w:sz w:val="24"/>
+          <w:szCs w:val="24"/>
         </w:rPr>
         <w:t>: {{</w:t>
       </w:r>
       <w:r>
         <w:rPr>
           <w:rFonts w:ascii="Times New Roman" w:hAnsi="Times New Roman" w:cs="Times New Roman"/>
-          <w:sz w:val="32"/>
-          <w:szCs w:val="32"/>
-          <w:lang w:val="en-US"/>
-        </w:rPr>
-        <w:t>AGE</w:t>
-      </w:r>
-      <w:r>
-        <w:rPr>
-          <w:rFonts w:ascii="Times New Roman" w:hAnsi="Times New Roman" w:cs="Times New Roman"/>
-          <w:sz w:val="32"/>
-          <w:szCs w:val="32"/>
-          <w:lang w:val="en-US"/>
+          <w:sz w:val="24"/>
+          <w:szCs w:val="24"/>
+          <w:lang w:val="en-US"/>
+        </w:rPr>
+        <w:t>SEX</w:t>
+      </w:r>
+      <w:r>
+        <w:rPr>
+          <w:rFonts w:ascii="Times New Roman" w:hAnsi="Times New Roman" w:cs="Times New Roman"/>
+          <w:sz w:val="24"/>
+          <w:szCs w:val="24"/>
         </w:rPr>
         <w:t>}}</w:t>
-      </w:r>
-      <w:r>
-        <w:rPr>
-          <w:rFonts w:ascii="Times New Roman" w:hAnsi="Times New Roman" w:cs="Times New Roman"/>
-          <w:sz w:val="32"/>
-          <w:szCs w:val="32"/>
-        </w:rPr>
-        <w:t>лет</w:t>
       </w:r>
     </w:p>
     <w:p>
@@ -188,69 +161,48 @@
         <w:jc w:val="both"/>
         <w:rPr>
           <w:rFonts w:ascii="Times New Roman" w:hAnsi="Times New Roman" w:cs="Times New Roman"/>
-          <w:sz w:val="32"/>
-          <w:szCs w:val="32"/>
-          <w:lang w:val="en-US"/>
-        </w:rPr>
-      </w:pPr>
-      <w:r>
-        <w:rPr>
-          <w:rFonts w:ascii="Times New Roman" w:hAnsi="Times New Roman" w:cs="Times New Roman"/>
-          <w:sz w:val="32"/>
-          <w:szCs w:val="32"/>
-        </w:rPr>
-        <w:t>Вес</w:t>
-      </w:r>
-      <w:r>
-        <w:rPr>
-          <w:rFonts w:ascii="Times New Roman" w:hAnsi="Times New Roman" w:cs="Times New Roman"/>
-          <w:sz w:val="32"/>
-          <w:szCs w:val="32"/>
-          <w:lang w:val="en-US"/>
+          <w:sz w:val="24"/>
+          <w:szCs w:val="24"/>
+        </w:rPr>
+      </w:pPr>
+      <w:r>
+        <w:rPr>
+          <w:rFonts w:ascii="Times New Roman" w:hAnsi="Times New Roman" w:cs="Times New Roman"/>
+          <w:sz w:val="24"/>
+          <w:szCs w:val="24"/>
+        </w:rPr>
+        <w:t>Возраст</w:t>
+      </w:r>
+      <w:r>
+        <w:rPr>
+          <w:rFonts w:ascii="Times New Roman" w:hAnsi="Times New Roman" w:cs="Times New Roman"/>
+          <w:sz w:val="24"/>
+          <w:szCs w:val="24"/>
         </w:rPr>
         <w:t>: {{</w:t>
       </w:r>
       <w:r>
         <w:rPr>
           <w:rFonts w:ascii="Times New Roman" w:hAnsi="Times New Roman" w:cs="Times New Roman"/>
-          <w:sz w:val="32"/>
-          <w:szCs w:val="32"/>
-          <w:lang w:val="en-US"/>
-        </w:rPr>
-        <w:t>WEIGHT</w:t>
-      </w:r>
-      <w:r>
-        <w:rPr>
-          <w:rFonts w:ascii="Times New Roman" w:hAnsi="Times New Roman" w:cs="Times New Roman"/>
-          <w:sz w:val="32"/>
-          <w:szCs w:val="32"/>
-          <w:lang w:val="en-US"/>
-        </w:rPr>
-        <w:t>}</w:t>
-      </w:r>
-      <w:r>
-        <w:rPr>
-          <w:rFonts w:ascii="Times New Roman" w:hAnsi="Times New Roman" w:cs="Times New Roman"/>
-          <w:sz w:val="32"/>
-          <w:szCs w:val="32"/>
-          <w:lang w:val="en-US"/>
-        </w:rPr>
-        <w:t>}</w:t>
-      </w:r>
-      <w:r>
-        <w:rPr>
-          <w:rFonts w:ascii="Times New Roman" w:hAnsi="Times New Roman" w:cs="Times New Roman"/>
-          <w:sz w:val="32"/>
-          <w:szCs w:val="32"/>
-        </w:rPr>
-        <w:t>кг</w:t>
-      </w:r>
-      <w:r>
-        <w:rPr>
-          <w:rFonts w:ascii="Times New Roman" w:hAnsi="Times New Roman" w:cs="Times New Roman"/>
-          <w:sz w:val="32"/>
-          <w:szCs w:val="32"/>
-          <w:lang w:val="en-US"/>
+          <w:sz w:val="24"/>
+          <w:szCs w:val="24"/>
+          <w:lang w:val="en-US"/>
+        </w:rPr>
+        <w:t>AGE</w:t>
+      </w:r>
+      <w:r>
+        <w:rPr>
+          <w:rFonts w:ascii="Times New Roman" w:hAnsi="Times New Roman" w:cs="Times New Roman"/>
+          <w:sz w:val="24"/>
+          <w:szCs w:val="24"/>
+        </w:rPr>
+        <w:t>}}</w:t>
+      </w:r>
+      <w:r>
+        <w:rPr>
+          <w:rFonts w:ascii="Times New Roman" w:hAnsi="Times New Roman" w:cs="Times New Roman"/>
+          <w:sz w:val="24"/>
+          <w:szCs w:val="24"/>
         </w:rPr>
         <w:t>.</w:t>
       </w:r>
@@ -262,51 +214,72 @@
         <w:jc w:val="both"/>
         <w:rPr>
           <w:rFonts w:ascii="Times New Roman" w:hAnsi="Times New Roman" w:cs="Times New Roman"/>
-          <w:sz w:val="32"/>
-          <w:szCs w:val="32"/>
-          <w:lang w:val="en-US"/>
-        </w:rPr>
-      </w:pPr>
-      <w:r>
-        <w:rPr>
-          <w:rFonts w:ascii="Times New Roman" w:hAnsi="Times New Roman" w:cs="Times New Roman"/>
-          <w:sz w:val="32"/>
-          <w:szCs w:val="32"/>
-        </w:rPr>
-        <w:t>Рост</w:t>
-      </w:r>
-      <w:r>
-        <w:rPr>
-          <w:rFonts w:ascii="Times New Roman" w:hAnsi="Times New Roman" w:cs="Times New Roman"/>
-          <w:sz w:val="32"/>
-          <w:szCs w:val="32"/>
-          <w:lang w:val="en-US"/>
-        </w:rPr>
-        <w:t xml:space="preserve">: </w:t>
-      </w:r>
-      <w:r>
-        <w:rPr>
-          <w:rFonts w:ascii="Times New Roman" w:hAnsi="Times New Roman" w:cs="Times New Roman"/>
-          <w:sz w:val="32"/>
-          <w:szCs w:val="32"/>
-          <w:lang w:val="en-US"/>
-        </w:rPr>
-        <w:t>{{HEIGHT}}</w:t>
-      </w:r>
-      <w:r>
-        <w:rPr>
-          <w:rFonts w:ascii="Times New Roman" w:hAnsi="Times New Roman" w:cs="Times New Roman"/>
-          <w:sz w:val="32"/>
-          <w:szCs w:val="32"/>
-        </w:rPr>
-        <w:t>см</w:t>
-      </w:r>
-      <w:r>
-        <w:rPr>
-          <w:rFonts w:ascii="Times New Roman" w:hAnsi="Times New Roman" w:cs="Times New Roman"/>
-          <w:sz w:val="32"/>
-          <w:szCs w:val="32"/>
-          <w:lang w:val="en-US"/>
+          <w:sz w:val="24"/>
+          <w:szCs w:val="24"/>
+        </w:rPr>
+      </w:pPr>
+      <w:r>
+        <w:rPr>
+          <w:rFonts w:ascii="Times New Roman" w:hAnsi="Times New Roman" w:cs="Times New Roman"/>
+          <w:sz w:val="24"/>
+          <w:szCs w:val="24"/>
+        </w:rPr>
+        <w:t>Вес</w:t>
+      </w:r>
+      <w:r>
+        <w:rPr>
+          <w:rFonts w:ascii="Times New Roman" w:hAnsi="Times New Roman" w:cs="Times New Roman"/>
+          <w:sz w:val="24"/>
+          <w:szCs w:val="24"/>
+        </w:rPr>
+        <w:t>: {{</w:t>
+      </w:r>
+      <w:r>
+        <w:rPr>
+          <w:rFonts w:ascii="Times New Roman" w:hAnsi="Times New Roman" w:cs="Times New Roman"/>
+          <w:sz w:val="24"/>
+          <w:szCs w:val="24"/>
+          <w:lang w:val="en-US"/>
+        </w:rPr>
+        <w:t>WEIGHT</w:t>
+      </w:r>
+      <w:r>
+        <w:rPr>
+          <w:rFonts w:ascii="Times New Roman" w:hAnsi="Times New Roman" w:cs="Times New Roman"/>
+          <w:sz w:val="24"/>
+          <w:szCs w:val="24"/>
+        </w:rPr>
+        <w:t>}</w:t>
+      </w:r>
+      <w:r>
+        <w:rPr>
+          <w:rFonts w:ascii="Times New Roman" w:hAnsi="Times New Roman" w:cs="Times New Roman"/>
+          <w:sz w:val="24"/>
+          <w:szCs w:val="24"/>
+        </w:rPr>
+        <w:t>}</w:t>
+      </w:r>
+      <w:r>
+        <w:rPr>
+          <w:rFonts w:ascii="Times New Roman" w:hAnsi="Times New Roman" w:cs="Times New Roman"/>
+          <w:sz w:val="24"/>
+          <w:szCs w:val="24"/>
+        </w:rPr>
+        <w:t xml:space="preserve"> </w:t>
+      </w:r>
+      <w:r>
+        <w:rPr>
+          <w:rFonts w:ascii="Times New Roman" w:hAnsi="Times New Roman" w:cs="Times New Roman"/>
+          <w:sz w:val="24"/>
+          <w:szCs w:val="24"/>
+        </w:rPr>
+        <w:t>кг</w:t>
+      </w:r>
+      <w:r>
+        <w:rPr>
+          <w:rFonts w:ascii="Times New Roman" w:hAnsi="Times New Roman" w:cs="Times New Roman"/>
+          <w:sz w:val="24"/>
+          <w:szCs w:val="24"/>
         </w:rPr>
         <w:t>.</w:t>
       </w:r>
@@ -318,42 +291,66 @@
         <w:jc w:val="both"/>
         <w:rPr>
           <w:rFonts w:ascii="Times New Roman" w:hAnsi="Times New Roman" w:cs="Times New Roman"/>
-          <w:sz w:val="32"/>
-          <w:szCs w:val="32"/>
-        </w:rPr>
-      </w:pPr>
-      <w:r>
-        <w:rPr>
-          <w:rFonts w:ascii="Times New Roman" w:hAnsi="Times New Roman" w:cs="Times New Roman"/>
-          <w:sz w:val="32"/>
-          <w:szCs w:val="32"/>
-        </w:rPr>
-        <w:t>Пульс</w:t>
-      </w:r>
-      <w:r>
-        <w:rPr>
-          <w:rFonts w:ascii="Times New Roman" w:hAnsi="Times New Roman" w:cs="Times New Roman"/>
-          <w:sz w:val="32"/>
-          <w:szCs w:val="32"/>
+          <w:sz w:val="24"/>
+          <w:szCs w:val="24"/>
+        </w:rPr>
+      </w:pPr>
+      <w:r>
+        <w:rPr>
+          <w:rFonts w:ascii="Times New Roman" w:hAnsi="Times New Roman" w:cs="Times New Roman"/>
+          <w:sz w:val="24"/>
+          <w:szCs w:val="24"/>
+        </w:rPr>
+        <w:t>Рост</w:t>
+      </w:r>
+      <w:r>
+        <w:rPr>
+          <w:rFonts w:ascii="Times New Roman" w:hAnsi="Times New Roman" w:cs="Times New Roman"/>
+          <w:sz w:val="24"/>
+          <w:szCs w:val="24"/>
         </w:rPr>
         <w:t>: {{</w:t>
       </w:r>
       <w:r>
         <w:rPr>
           <w:rFonts w:ascii="Times New Roman" w:hAnsi="Times New Roman" w:cs="Times New Roman"/>
-          <w:sz w:val="32"/>
-          <w:szCs w:val="32"/>
-          <w:lang w:val="en-US"/>
-        </w:rPr>
-        <w:t>PULSE</w:t>
-      </w:r>
-      <w:r>
-        <w:rPr>
-          <w:rFonts w:ascii="Times New Roman" w:hAnsi="Times New Roman" w:cs="Times New Roman"/>
-          <w:sz w:val="32"/>
-          <w:szCs w:val="32"/>
+          <w:sz w:val="24"/>
+          <w:szCs w:val="24"/>
+          <w:lang w:val="en-US"/>
+        </w:rPr>
+        <w:t>HEIGHT</w:t>
+      </w:r>
+      <w:r>
+        <w:rPr>
+          <w:rFonts w:ascii="Times New Roman" w:hAnsi="Times New Roman" w:cs="Times New Roman"/>
+          <w:sz w:val="24"/>
+          <w:szCs w:val="24"/>
         </w:rPr>
         <w:t>}}</w:t>
+      </w:r>
+      <w:r>
+        <w:rPr>
+          <w:rFonts w:ascii="Times New Roman" w:hAnsi="Times New Roman" w:cs="Times New Roman"/>
+          <w:sz w:val="24"/>
+          <w:szCs w:val="24"/>
+        </w:rPr>
+        <w:t xml:space="preserve"> </w:t>
+      </w:r>
+      <w:r>
+        <w:rPr>
+          <w:rFonts w:ascii="Times New Roman" w:hAnsi="Times New Roman" w:cs="Times New Roman"/>
+          <w:sz w:val="24"/>
+          <w:szCs w:val="24"/>
+        </w:rPr>
+        <w:t>см</w:t>
+      </w:r>
+      <w:r>
+        <w:rPr>
+          <w:rFonts w:ascii="Times New Roman" w:hAnsi="Times New Roman" w:cs="Times New Roman"/>
+          <w:sz w:val="24"/>
+          <w:szCs w:val="24"/>
+        </w:rPr>
+        <w:t>.</w:t>
       </w:r>
     </w:p>
     <w:p>
@@ -363,39 +360,124 @@
         <w:jc w:val="both"/>
         <w:rPr>
           <w:rFonts w:ascii="Times New Roman" w:hAnsi="Times New Roman" w:cs="Times New Roman"/>
-          <w:sz w:val="32"/>
-          <w:szCs w:val="32"/>
-        </w:rPr>
-      </w:pPr>
-      <w:r>
-        <w:rPr>
-          <w:rFonts w:ascii="Times New Roman" w:hAnsi="Times New Roman" w:cs="Times New Roman"/>
-          <w:sz w:val="32"/>
-          <w:szCs w:val="32"/>
-        </w:rPr>
-        <w:t>Давление:</w:t>
-      </w:r>
-      <w:r>
-        <w:rPr>
-          <w:rFonts w:ascii="Times New Roman" w:hAnsi="Times New Roman" w:cs="Times New Roman"/>
-          <w:sz w:val="32"/>
-          <w:szCs w:val="32"/>
+          <w:sz w:val="24"/>
+          <w:szCs w:val="24"/>
+        </w:rPr>
+      </w:pPr>
+      <w:r>
+        <w:rPr>
+          <w:rFonts w:ascii="Times New Roman" w:hAnsi="Times New Roman" w:cs="Times New Roman"/>
+          <w:sz w:val="24"/>
+          <w:szCs w:val="24"/>
+        </w:rPr>
+        <w:t>Пульс</w:t>
+      </w:r>
+      <w:r>
+        <w:rPr>
+          <w:rFonts w:ascii="Times New Roman" w:hAnsi="Times New Roman" w:cs="Times New Roman"/>
+          <w:sz w:val="24"/>
+          <w:szCs w:val="24"/>
+        </w:rPr>
+        <w:t>: {{</w:t>
+      </w:r>
+      <w:r>
+        <w:rPr>
+          <w:rFonts w:ascii="Times New Roman" w:hAnsi="Times New Roman" w:cs="Times New Roman"/>
+          <w:sz w:val="24"/>
+          <w:szCs w:val="24"/>
+          <w:lang w:val="en-US"/>
+        </w:rPr>
+        <w:t>PULSE</w:t>
+      </w:r>
+      <w:r>
+        <w:rPr>
+          <w:rFonts w:ascii="Times New Roman" w:hAnsi="Times New Roman" w:cs="Times New Roman"/>
+          <w:sz w:val="24"/>
+          <w:szCs w:val="24"/>
+        </w:rPr>
+        <w:t>}}</w:t>
+      </w:r>
+      <w:r>
+        <w:rPr>
+          <w:rFonts w:ascii="Times New Roman" w:hAnsi="Times New Roman" w:cs="Times New Roman"/>
+          <w:sz w:val="24"/>
+          <w:szCs w:val="24"/>
         </w:rPr>
         <w:t xml:space="preserve"> </w:t>
       </w:r>
       <w:r>
         <w:rPr>
           <w:rFonts w:ascii="Times New Roman" w:hAnsi="Times New Roman" w:cs="Times New Roman"/>
-          <w:sz w:val="32"/>
-          <w:szCs w:val="32"/>
+          <w:sz w:val="24"/>
+          <w:szCs w:val="24"/>
+        </w:rPr>
+        <w:t>уд</w:t>
+      </w:r>
+      <w:r>
+        <w:rPr>
+          <w:rFonts w:ascii="Times New Roman" w:hAnsi="Times New Roman" w:cs="Times New Roman"/>
+          <w:sz w:val="24"/>
+          <w:szCs w:val="24"/>
+        </w:rPr>
+        <w:t xml:space="preserve">. </w:t>
+      </w:r>
+      <w:r>
+        <w:rPr>
+          <w:rFonts w:ascii="Times New Roman" w:hAnsi="Times New Roman" w:cs="Times New Roman"/>
+          <w:sz w:val="24"/>
+          <w:szCs w:val="24"/>
+        </w:rPr>
+        <w:t>мин</w:t>
+      </w:r>
+      <w:r>
+        <w:rPr>
+          <w:rFonts w:ascii="Times New Roman" w:hAnsi="Times New Roman" w:cs="Times New Roman"/>
+          <w:sz w:val="24"/>
+          <w:szCs w:val="24"/>
+        </w:rPr>
+        <w:t>.</w:t>
+      </w:r>
+    </w:p>
+    <w:p>
+      <w:pPr>
+        <w:spacing w:after="0" w:line="360" w:lineRule="auto"/>
+        <w:ind w:firstLine="709"/>
+        <w:jc w:val="both"/>
+        <w:rPr>
+          <w:rFonts w:ascii="Times New Roman" w:hAnsi="Times New Roman" w:cs="Times New Roman"/>
+          <w:sz w:val="24"/>
+          <w:szCs w:val="24"/>
+        </w:rPr>
+      </w:pPr>
+      <w:r>
+        <w:rPr>
+          <w:rFonts w:ascii="Times New Roman" w:hAnsi="Times New Roman" w:cs="Times New Roman"/>
+          <w:sz w:val="24"/>
+          <w:szCs w:val="24"/>
+        </w:rPr>
+        <w:t>Давление</w:t>
+      </w:r>
+      <w:r>
+        <w:rPr>
+          <w:rFonts w:ascii="Times New Roman" w:hAnsi="Times New Roman" w:cs="Times New Roman"/>
+          <w:sz w:val="24"/>
+          <w:szCs w:val="24"/>
+        </w:rPr>
+        <w:t xml:space="preserve">: </w:t>
+      </w:r>
+      <w:r>
+        <w:rPr>
+          <w:rFonts w:ascii="Times New Roman" w:hAnsi="Times New Roman" w:cs="Times New Roman"/>
+          <w:sz w:val="24"/>
+          <w:szCs w:val="24"/>
         </w:rPr>
         <w:t>{{</w:t>
       </w:r>
       <w:r>
         <w:rPr>
           <w:rFonts w:ascii="Times New Roman" w:hAnsi="Times New Roman" w:cs="Times New Roman"/>
-          <w:sz w:val="32"/>
-          <w:szCs w:val="32"/>
+          <w:sz w:val="24"/>
+          <w:szCs w:val="24"/>
           <w:lang w:val="en-US"/>
         </w:rPr>
         <w:t>BPSYS</w:t>
@@ -403,16 +485,16 @@
       <w:r>
         <w:rPr>
           <w:rFonts w:ascii="Times New Roman" w:hAnsi="Times New Roman" w:cs="Times New Roman"/>
-          <w:sz w:val="32"/>
-          <w:szCs w:val="32"/>
+          <w:sz w:val="24"/>
+          <w:szCs w:val="24"/>
         </w:rPr>
         <w:t>}}/{{</w:t>
       </w:r>
       <w:r>
         <w:rPr>
           <w:rFonts w:ascii="Times New Roman" w:hAnsi="Times New Roman" w:cs="Times New Roman"/>
-          <w:sz w:val="32"/>
-          <w:szCs w:val="32"/>
+          <w:sz w:val="24"/>
+          <w:szCs w:val="24"/>
           <w:lang w:val="en-US"/>
         </w:rPr>
         <w:t>BPDIA</w:t>
@@ -420,8 +502,8 @@
       <w:r>
         <w:rPr>
           <w:rFonts w:ascii="Times New Roman" w:hAnsi="Times New Roman" w:cs="Times New Roman"/>
-          <w:sz w:val="32"/>
-          <w:szCs w:val="32"/>
+          <w:sz w:val="24"/>
+          <w:szCs w:val="24"/>
         </w:rPr>
         <w:t>}}</w:t>
       </w:r>
@@ -499,6 +581,65 @@
           <w:sz w:val="28"/>
           <w:szCs w:val="28"/>
         </w:rPr>
+        <w:t xml:space="preserve"> {{</w:t>
+      </w:r>
+      <w:r>
+        <w:rPr>
+          <w:rFonts w:ascii="Times New Roman" w:hAnsi="Times New Roman" w:cs="Times New Roman"/>
+          <w:sz w:val="28"/>
+          <w:szCs w:val="28"/>
+          <w:lang w:val="en-US"/>
+        </w:rPr>
+        <w:t>COUNT</w:t>
+      </w:r>
+      <w:r>
+        <w:rPr>
+          <w:rFonts w:ascii="Times New Roman" w:hAnsi="Times New Roman" w:cs="Times New Roman"/>
+          <w:sz w:val="28"/>
+          <w:szCs w:val="28"/>
+        </w:rPr>
+        <w:t>_</w:t>
+      </w:r>
+      <w:r>
+        <w:rPr>
+          <w:rFonts w:ascii="Times New Roman" w:hAnsi="Times New Roman" w:cs="Times New Roman"/>
+          <w:sz w:val="28"/>
+          <w:szCs w:val="28"/>
+          <w:lang w:val="en-US"/>
+        </w:rPr>
+        <w:t>OF</w:t>
+      </w:r>
+      <w:r>
+        <w:rPr>
+          <w:rFonts w:ascii="Times New Roman" w:hAnsi="Times New Roman" w:cs="Times New Roman"/>
+          <w:sz w:val="28"/>
+          <w:szCs w:val="28"/>
+        </w:rPr>
+        <w:t>_</w:t>
+      </w:r>
+      <w:r>
+        <w:rPr>
+          <w:rFonts w:ascii="Times New Roman" w:hAnsi="Times New Roman" w:cs="Times New Roman"/>
+          <w:sz w:val="28"/>
+          <w:szCs w:val="28"/>
+          <w:lang w:val="en-US"/>
+        </w:rPr>
+        <w:t>VIOLATIONS</w:t>
+      </w:r>
+      <w:r>
+        <w:rPr>
+          <w:rFonts w:ascii="Times New Roman" w:hAnsi="Times New Roman" w:cs="Times New Roman"/>
+          <w:sz w:val="28"/>
+          <w:szCs w:val="28"/>
+        </w:rPr>
+        <w:t>}}</w:t>
+      </w:r>
+      <w:r>
+        <w:rPr>
+          <w:rFonts w:ascii="Times New Roman" w:hAnsi="Times New Roman" w:cs="Times New Roman"/>
+          <w:sz w:val="28"/>
+          <w:szCs w:val="28"/>
+        </w:rPr>
         <w:t xml:space="preserve"> </w:t>
       </w:r>
       <w:r>
@@ -507,66 +648,7 @@
           <w:sz w:val="28"/>
           <w:szCs w:val="28"/>
         </w:rPr>
-        <w:t>{{</w:t>
-      </w:r>
-      <w:r>
-        <w:rPr>
-          <w:rFonts w:ascii="Times New Roman" w:hAnsi="Times New Roman" w:cs="Times New Roman"/>
-          <w:sz w:val="28"/>
-          <w:szCs w:val="28"/>
-          <w:lang w:val="en-US"/>
-        </w:rPr>
-        <w:t>COUNT</w:t>
-      </w:r>
-      <w:r>
-        <w:rPr>
-          <w:rFonts w:ascii="Times New Roman" w:hAnsi="Times New Roman" w:cs="Times New Roman"/>
-          <w:sz w:val="28"/>
-          <w:szCs w:val="28"/>
-        </w:rPr>
-        <w:t>_</w:t>
-      </w:r>
-      <w:r>
-        <w:rPr>
-          <w:rFonts w:ascii="Times New Roman" w:hAnsi="Times New Roman" w:cs="Times New Roman"/>
-          <w:sz w:val="28"/>
-          <w:szCs w:val="28"/>
-          <w:lang w:val="en-US"/>
-        </w:rPr>
-        <w:t>OF</w:t>
-      </w:r>
-      <w:r>
-        <w:rPr>
-          <w:rFonts w:ascii="Times New Roman" w:hAnsi="Times New Roman" w:cs="Times New Roman"/>
-          <w:sz w:val="28"/>
-          <w:szCs w:val="28"/>
-        </w:rPr>
-        <w:t>_</w:t>
-      </w:r>
-      <w:r>
-        <w:rPr>
-          <w:rFonts w:ascii="Times New Roman" w:hAnsi="Times New Roman" w:cs="Times New Roman"/>
-          <w:sz w:val="28"/>
-          <w:szCs w:val="28"/>
-          <w:lang w:val="en-US"/>
-        </w:rPr>
-        <w:t>VIOLATIONS</w:t>
-      </w:r>
-      <w:r>
-        <w:rPr>
-          <w:rFonts w:ascii="Times New Roman" w:hAnsi="Times New Roman" w:cs="Times New Roman"/>
-          <w:sz w:val="28"/>
-          <w:szCs w:val="28"/>
-        </w:rPr>
-        <w:t>}}</w:t>
-      </w:r>
-      <w:r>
-        <w:rPr>
-          <w:rFonts w:ascii="Times New Roman" w:hAnsi="Times New Roman" w:cs="Times New Roman"/>
-          <w:sz w:val="28"/>
-          <w:szCs w:val="28"/>
-        </w:rPr>
-        <w:t xml:space="preserve"> эпизодов нарушения дыхания (НРД)</w:t>
+        <w:t>нарушения дыхания (НРД)</w:t>
       </w:r>
       <w:r>
         <w:rPr>
@@ -682,7 +764,25 @@
           <w:sz w:val="28"/>
           <w:szCs w:val="28"/>
         </w:rPr>
-        <w:t xml:space="preserve">оличество эпизодов гипопноэ – </w:t>
+        <w:t xml:space="preserve">оличество эпизодов </w:t>
+      </w:r>
+      <w:proofErr w:type="spellStart"/>
+      <w:r>
+        <w:rPr>
+          <w:rFonts w:ascii="Times New Roman" w:hAnsi="Times New Roman" w:cs="Times New Roman"/>
+          <w:sz w:val="28"/>
+          <w:szCs w:val="28"/>
+        </w:rPr>
+        <w:t>гипопноэ</w:t>
+      </w:r>
+      <w:proofErr w:type="spellEnd"/>
+      <w:r>
+        <w:rPr>
+          <w:rFonts w:ascii="Times New Roman" w:hAnsi="Times New Roman" w:cs="Times New Roman"/>
+          <w:sz w:val="28"/>
+          <w:szCs w:val="28"/>
+        </w:rPr>
+        <w:t xml:space="preserve"> – </w:t>
       </w:r>
       <w:r>
         <w:rPr>
@@ -874,8 +974,18 @@
           <w:sz w:val="28"/>
           <w:szCs w:val="28"/>
         </w:rPr>
-        <w:t>ндекс гипопноэ</w:t>
-      </w:r>
+        <w:t xml:space="preserve">ндекс </w:t>
+      </w:r>
+      <w:proofErr w:type="spellStart"/>
+      <w:r>
+        <w:rPr>
+          <w:rFonts w:ascii="Times New Roman" w:hAnsi="Times New Roman" w:cs="Times New Roman"/>
+          <w:sz w:val="28"/>
+          <w:szCs w:val="28"/>
+        </w:rPr>
+        <w:t>гипопноэ</w:t>
+      </w:r>
+      <w:proofErr w:type="spellEnd"/>
       <w:r>
         <w:rPr>
           <w:rFonts w:ascii="Times New Roman" w:hAnsi="Times New Roman" w:cs="Times New Roman"/>
@@ -940,8 +1050,18 @@
           <w:sz w:val="28"/>
           <w:szCs w:val="28"/>
         </w:rPr>
-        <w:t>ндекс апноэ-гипопноэ</w:t>
-      </w:r>
+        <w:t>ндекс апноэ-</w:t>
+      </w:r>
+      <w:proofErr w:type="spellStart"/>
+      <w:r>
+        <w:rPr>
+          <w:rFonts w:ascii="Times New Roman" w:hAnsi="Times New Roman" w:cs="Times New Roman"/>
+          <w:sz w:val="28"/>
+          <w:szCs w:val="28"/>
+        </w:rPr>
+        <w:t>гипопноэ</w:t>
+      </w:r>
+      <w:proofErr w:type="spellEnd"/>
       <w:r>
         <w:rPr>
           <w:rFonts w:ascii="Times New Roman" w:hAnsi="Times New Roman" w:cs="Times New Roman"/>
@@ -1046,13 +1166,177 @@
         </w:rPr>
         <w:t>}} признаков нарушений дыхания во сне</w:t>
       </w:r>
-    </w:p>
-    <w:p>
-      <w:pPr>
-        <w:spacing w:after="0" w:line="360" w:lineRule="auto"/>
-        <w:ind w:firstLine="709"/>
-        <w:jc w:val="both"/>
-      </w:pPr>
+      <w:r>
+        <w:rPr>
+          <w:rFonts w:ascii="Times New Roman" w:hAnsi="Times New Roman" w:cs="Times New Roman"/>
+          <w:sz w:val="28"/>
+          <w:szCs w:val="28"/>
+        </w:rPr>
+        <w:t xml:space="preserve">. </w:t>
+      </w:r>
+      <w:r>
+        <w:rPr>
+          <w:rFonts w:ascii="Times New Roman" w:hAnsi="Times New Roman" w:cs="Times New Roman"/>
+          <w:sz w:val="28"/>
+          <w:szCs w:val="28"/>
+        </w:rPr>
+        <w:t xml:space="preserve">Степень тяжести: </w:t>
+      </w:r>
+      <w:r>
+        <w:rPr>
+          <w:rFonts w:ascii="Times New Roman" w:hAnsi="Times New Roman" w:cs="Times New Roman"/>
+          <w:sz w:val="28"/>
+          <w:szCs w:val="28"/>
+        </w:rPr>
+        <w:t>{{</w:t>
+      </w:r>
+      <w:r>
+        <w:rPr>
+          <w:rFonts w:ascii="Times New Roman" w:hAnsi="Times New Roman" w:cs="Times New Roman"/>
+          <w:sz w:val="28"/>
+          <w:szCs w:val="28"/>
+          <w:lang w:val="en-US"/>
+        </w:rPr>
+        <w:t>SEVERITY</w:t>
+      </w:r>
+      <w:r>
+        <w:rPr>
+          <w:rFonts w:ascii="Times New Roman" w:hAnsi="Times New Roman" w:cs="Times New Roman"/>
+          <w:sz w:val="28"/>
+          <w:szCs w:val="28"/>
+        </w:rPr>
+        <w:t>}}</w:t>
+      </w:r>
+    </w:p>
+    <w:p>
+      <w:pPr>
+        <w:rPr>
+          <w:rFonts w:ascii="Times New Roman" w:hAnsi="Times New Roman" w:cs="Times New Roman"/>
+          <w:sz w:val="28"/>
+          <w:szCs w:val="28"/>
+        </w:rPr>
+      </w:pPr>
+    </w:p>
+    <w:p>
+      <w:pPr>
+        <w:jc w:val="right"/>
+        <w:rPr>
+          <w:rFonts w:ascii="Times New Roman" w:hAnsi="Times New Roman" w:cs="Times New Roman"/>
+          <w:sz w:val="28"/>
+          <w:szCs w:val="28"/>
+        </w:rPr>
+      </w:pPr>
+      <w:r>
+        <w:rPr>
+          <w:rFonts w:ascii="Times New Roman" w:hAnsi="Times New Roman" w:cs="Times New Roman"/>
+          <w:sz w:val="28"/>
+          <w:szCs w:val="28"/>
+        </w:rPr>
+        <w:t>Дата выдачи заключения:</w:t>
+      </w:r>
+    </w:p>
+    <w:p>
+      <w:pPr>
+        <w:jc w:val="right"/>
+        <w:rPr>
+          <w:rFonts w:ascii="Times New Roman" w:hAnsi="Times New Roman" w:cs="Times New Roman"/>
+          <w:sz w:val="28"/>
+          <w:szCs w:val="28"/>
+        </w:rPr>
+      </w:pPr>
+      <w:r>
+        <w:rPr>
+          <w:rFonts w:ascii="Times New Roman" w:hAnsi="Times New Roman" w:cs="Times New Roman"/>
+          <w:sz w:val="28"/>
+          <w:szCs w:val="28"/>
+        </w:rPr>
+        <w:t>"___"____________ 20__ г.</w:t>
+      </w:r>
+    </w:p>
+    <w:p>
+      <w:pPr>
+        <w:rPr>
+          <w:rFonts w:ascii="Times New Roman" w:hAnsi="Times New Roman" w:cs="Times New Roman"/>
+          <w:sz w:val="28"/>
+          <w:szCs w:val="28"/>
+        </w:rPr>
+      </w:pPr>
+      <w:r>
+        <w:rPr>
+          <w:rFonts w:ascii="Times New Roman" w:hAnsi="Times New Roman" w:cs="Times New Roman"/>
+          <w:sz w:val="28"/>
+          <w:szCs w:val="28"/>
+        </w:rPr>
+        <w:t xml:space="preserve"> </w:t>
+      </w:r>
+    </w:p>
+    <w:p>
+      <w:pPr>
+        <w:rPr>
+          <w:rFonts w:ascii="Times New Roman" w:hAnsi="Times New Roman" w:cs="Times New Roman"/>
+          <w:sz w:val="28"/>
+          <w:szCs w:val="28"/>
+        </w:rPr>
+      </w:pPr>
+      <w:r>
+        <w:rPr>
+          <w:rFonts w:ascii="Times New Roman" w:hAnsi="Times New Roman" w:cs="Times New Roman"/>
+          <w:sz w:val="28"/>
+          <w:szCs w:val="28"/>
+        </w:rPr>
+        <w:t xml:space="preserve">Ф.И.О. врача, выдавшего медицинскую справку: </w:t>
+      </w:r>
+      <w:r>
+        <w:rPr>
+          <w:rFonts w:ascii="Times New Roman" w:hAnsi="Times New Roman" w:cs="Times New Roman"/>
+          <w:sz w:val="28"/>
+          <w:szCs w:val="28"/>
+          <w:u w:val="single"/>
+        </w:rPr>
+        <w:t>{{DOCTOR_FULL_NAME}}</w:t>
+      </w:r>
+    </w:p>
+    <w:p>
+      <w:pPr>
+        <w:rPr>
+          <w:rFonts w:ascii="Times New Roman" w:hAnsi="Times New Roman" w:cs="Times New Roman"/>
+          <w:sz w:val="28"/>
+          <w:szCs w:val="28"/>
+        </w:rPr>
+      </w:pPr>
+      <w:r>
+        <w:rPr>
+          <w:rFonts w:ascii="Times New Roman" w:hAnsi="Times New Roman" w:cs="Times New Roman"/>
+          <w:sz w:val="28"/>
+          <w:szCs w:val="28"/>
+        </w:rPr>
+        <w:t>Подпись врача ___________________________________________________________</w:t>
+      </w:r>
+    </w:p>
+    <w:p>
+      <w:pPr>
+        <w:rPr>
+          <w:rFonts w:ascii="Times New Roman" w:hAnsi="Times New Roman" w:cs="Times New Roman"/>
+          <w:sz w:val="28"/>
+          <w:szCs w:val="28"/>
+        </w:rPr>
+      </w:pPr>
+      <w:r>
+        <w:rPr>
+          <w:rFonts w:ascii="Times New Roman" w:hAnsi="Times New Roman" w:cs="Times New Roman"/>
+          <w:sz w:val="28"/>
+          <w:szCs w:val="28"/>
+        </w:rPr>
+        <w:t xml:space="preserve"> МП</w:t>
+      </w:r>
+      <w:r>
+        <w:rPr>
+          <w:rFonts w:ascii="Times New Roman" w:hAnsi="Times New Roman" w:cs="Times New Roman"/>
+          <w:sz w:val="28"/>
+          <w:szCs w:val="28"/>
+        </w:rPr>
+        <w:br w:type="page"/>
+      </w:r>
     </w:p>
     <w:p>
       <w:pPr>
@@ -1078,6 +1362,7 @@
           <w:sz w:val="28"/>
           <w:szCs w:val="28"/>
         </w:rPr>
+        <w:lastRenderedPageBreak/>
         <w:t>Технический отчет</w:t>
       </w:r>
     </w:p>
@@ -1132,7 +1417,15 @@
           <w:sz w:val="28"/>
           <w:szCs w:val="28"/>
         </w:rPr>
-        <w:t>}} минут</w:t>
+        <w:t>}}</w:t>
+      </w:r>
+      <w:r>
+        <w:rPr>
+          <w:rFonts w:ascii="Times New Roman" w:hAnsi="Times New Roman" w:cs="Times New Roman"/>
+          <w:sz w:val="28"/>
+          <w:szCs w:val="28"/>
+        </w:rPr>
+        <w:t>.</w:t>
       </w:r>
     </w:p>
     <w:p>
@@ -1223,23 +1516,23 @@
           <w:sz w:val="28"/>
           <w:szCs w:val="28"/>
         </w:rPr>
-        <w:t>}} секунд</w:t>
-      </w:r>
-    </w:p>
-    <w:p>
-      <w:pPr>
-        <w:rPr>
-          <w:rFonts w:ascii="Times New Roman" w:hAnsi="Times New Roman" w:cs="Times New Roman"/>
-          <w:sz w:val="28"/>
-          <w:szCs w:val="28"/>
-        </w:rPr>
-      </w:pPr>
-    </w:p>
-    <w:p>
-      <w:pPr>
-        <w:rPr>
-          <w:sz w:val="24"/>
-          <w:szCs w:val="24"/>
+        <w:t>}}</w:t>
+      </w:r>
+      <w:r>
+        <w:rPr>
+          <w:rFonts w:ascii="Times New Roman" w:hAnsi="Times New Roman" w:cs="Times New Roman"/>
+          <w:sz w:val="28"/>
+          <w:szCs w:val="28"/>
+        </w:rPr>
+        <w:t>.</w:t>
+      </w:r>
+    </w:p>
+    <w:p>
+      <w:pPr>
+        <w:rPr>
+          <w:rFonts w:ascii="Times New Roman" w:hAnsi="Times New Roman" w:cs="Times New Roman"/>
+          <w:sz w:val="28"/>
+          <w:szCs w:val="28"/>
         </w:rPr>
       </w:pPr>
     </w:p>

</xml_diff>

<commit_message>
feat: Add dashboards into the report
</commit_message>
<xml_diff>
--- a/flask_app/templates/template_report.docx
+++ b/flask_app/templates/template_report.docx
@@ -764,7 +764,25 @@
           <w:sz w:val="28"/>
           <w:szCs w:val="28"/>
         </w:rPr>
-        <w:t xml:space="preserve">оличество эпизодов гипопноэ – </w:t>
+        <w:t xml:space="preserve">оличество эпизодов </w:t>
+      </w:r>
+      <w:proofErr w:type="spellStart"/>
+      <w:r>
+        <w:rPr>
+          <w:rFonts w:ascii="Times New Roman" w:hAnsi="Times New Roman" w:cs="Times New Roman"/>
+          <w:sz w:val="28"/>
+          <w:szCs w:val="28"/>
+        </w:rPr>
+        <w:t>гипопноэ</w:t>
+      </w:r>
+      <w:proofErr w:type="spellEnd"/>
+      <w:r>
+        <w:rPr>
+          <w:rFonts w:ascii="Times New Roman" w:hAnsi="Times New Roman" w:cs="Times New Roman"/>
+          <w:sz w:val="28"/>
+          <w:szCs w:val="28"/>
+        </w:rPr>
+        <w:t xml:space="preserve"> – </w:t>
       </w:r>
       <w:r>
         <w:rPr>
@@ -956,8 +974,18 @@
           <w:sz w:val="28"/>
           <w:szCs w:val="28"/>
         </w:rPr>
-        <w:t>ндекс гипопноэ</w:t>
-      </w:r>
+        <w:t xml:space="preserve">ндекс </w:t>
+      </w:r>
+      <w:proofErr w:type="spellStart"/>
+      <w:r>
+        <w:rPr>
+          <w:rFonts w:ascii="Times New Roman" w:hAnsi="Times New Roman" w:cs="Times New Roman"/>
+          <w:sz w:val="28"/>
+          <w:szCs w:val="28"/>
+        </w:rPr>
+        <w:t>гипопноэ</w:t>
+      </w:r>
+      <w:proofErr w:type="spellEnd"/>
       <w:r>
         <w:rPr>
           <w:rFonts w:ascii="Times New Roman" w:hAnsi="Times New Roman" w:cs="Times New Roman"/>
@@ -1022,8 +1050,18 @@
           <w:sz w:val="28"/>
           <w:szCs w:val="28"/>
         </w:rPr>
-        <w:t>ндекс апноэ-гипопноэ</w:t>
-      </w:r>
+        <w:t>ндекс апноэ-</w:t>
+      </w:r>
+      <w:proofErr w:type="spellStart"/>
+      <w:r>
+        <w:rPr>
+          <w:rFonts w:ascii="Times New Roman" w:hAnsi="Times New Roman" w:cs="Times New Roman"/>
+          <w:sz w:val="28"/>
+          <w:szCs w:val="28"/>
+        </w:rPr>
+        <w:t>гипопноэ</w:t>
+      </w:r>
+      <w:proofErr w:type="spellEnd"/>
       <w:r>
         <w:rPr>
           <w:rFonts w:ascii="Times New Roman" w:hAnsi="Times New Roman" w:cs="Times New Roman"/>
@@ -1506,6 +1544,7 @@
           <w:rFonts w:ascii="Times New Roman" w:hAnsi="Times New Roman" w:cs="Times New Roman"/>
           <w:sz w:val="28"/>
           <w:szCs w:val="28"/>
+          <w:lang w:val="en-US"/>
         </w:rPr>
       </w:pPr>
       <w:r>
@@ -1522,37 +1561,98 @@
           <w:sz w:val="28"/>
           <w:szCs w:val="28"/>
         </w:rPr>
-        <w:t>{{</w:t>
-      </w:r>
-      <w:r>
-        <w:rPr>
-          <w:rFonts w:ascii="Times New Roman" w:hAnsi="Times New Roman" w:cs="Times New Roman"/>
-          <w:sz w:val="28"/>
-          <w:szCs w:val="28"/>
-        </w:rPr>
-        <w:t>CONFIDENCE</w:t>
-      </w:r>
-      <w:r>
-        <w:rPr>
-          <w:rFonts w:ascii="Times New Roman" w:hAnsi="Times New Roman" w:cs="Times New Roman"/>
-          <w:sz w:val="28"/>
-          <w:szCs w:val="28"/>
-        </w:rPr>
-        <w:t>}}</w:t>
-      </w:r>
-    </w:p>
-    <w:p>
-      <w:pPr>
-        <w:rPr>
-          <w:rFonts w:ascii="Times New Roman" w:hAnsi="Times New Roman" w:cs="Times New Roman"/>
-          <w:sz w:val="28"/>
-          <w:szCs w:val="28"/>
-        </w:rPr>
-      </w:pPr>
+        <w:t>{{CONFIDENCE}}</w:t>
+      </w:r>
+    </w:p>
+    <w:p>
+      <w:pPr>
+        <w:rPr>
+          <w:rFonts w:ascii="Times New Roman" w:hAnsi="Times New Roman" w:cs="Times New Roman"/>
+          <w:sz w:val="28"/>
+          <w:szCs w:val="28"/>
+        </w:rPr>
+      </w:pPr>
+    </w:p>
+    <w:p>
+      <w:pPr>
+        <w:rPr>
+          <w:rFonts w:ascii="Times New Roman" w:hAnsi="Times New Roman" w:cs="Times New Roman"/>
+          <w:sz w:val="28"/>
+          <w:szCs w:val="28"/>
+          <w:lang w:val="en-US"/>
+        </w:rPr>
+      </w:pPr>
+      <w:r>
+        <w:rPr>
+          <w:rFonts w:ascii="Times New Roman" w:hAnsi="Times New Roman" w:cs="Times New Roman"/>
+          <w:sz w:val="28"/>
+          <w:szCs w:val="28"/>
+          <w:lang w:val="en-US"/>
+        </w:rPr>
+        <w:t>{%- for item in images -%}</w:t>
+      </w:r>
+    </w:p>
+    <w:p>
+      <w:pPr>
+        <w:rPr>
+          <w:rFonts w:ascii="Times New Roman" w:hAnsi="Times New Roman" w:cs="Times New Roman"/>
+          <w:sz w:val="28"/>
+          <w:szCs w:val="28"/>
+          <w:lang w:val="en-US"/>
+        </w:rPr>
+      </w:pPr>
+      <w:r>
+        <w:rPr>
+          <w:rFonts w:ascii="Times New Roman" w:hAnsi="Times New Roman" w:cs="Times New Roman"/>
+          <w:sz w:val="28"/>
+          <w:szCs w:val="28"/>
+          <w:lang w:val="en-US"/>
+        </w:rPr>
+        <w:t>{{ item }}</w:t>
+      </w:r>
+    </w:p>
+    <w:p>
+      <w:pPr>
+        <w:rPr>
+          <w:rFonts w:ascii="Times New Roman" w:hAnsi="Times New Roman" w:cs="Times New Roman"/>
+          <w:sz w:val="28"/>
+          <w:szCs w:val="28"/>
+          <w:lang w:val="en-US"/>
+        </w:rPr>
+      </w:pPr>
+      <w:r>
+        <w:rPr>
+          <w:rFonts w:ascii="Times New Roman" w:hAnsi="Times New Roman" w:cs="Times New Roman"/>
+          <w:sz w:val="28"/>
+          <w:szCs w:val="28"/>
+          <w:lang w:val="en-US"/>
+        </w:rPr>
+        <w:t xml:space="preserve">{%- </w:t>
+      </w:r>
+      <w:proofErr w:type="spellStart"/>
+      <w:r>
+        <w:rPr>
+          <w:rFonts w:ascii="Times New Roman" w:hAnsi="Times New Roman" w:cs="Times New Roman"/>
+          <w:sz w:val="28"/>
+          <w:szCs w:val="28"/>
+          <w:lang w:val="en-US"/>
+        </w:rPr>
+        <w:t>endfor</w:t>
+      </w:r>
+      <w:proofErr w:type="spellEnd"/>
+      <w:r>
+        <w:rPr>
+          <w:rFonts w:ascii="Times New Roman" w:hAnsi="Times New Roman" w:cs="Times New Roman"/>
+          <w:sz w:val="28"/>
+          <w:szCs w:val="28"/>
+          <w:lang w:val="en-US"/>
+        </w:rPr>
+        <w:t xml:space="preserve"> -%}</w:t>
+      </w:r>
     </w:p>
     <w:sectPr>
       <w:headerReference w:type="default" r:id="rId7"/>
-      <w:pgSz w:w="11906" w:h="16838"/>
+      <w:pgSz w:w="11906" w:h="16838" w:code="9"/>
       <w:pgMar w:top="1134" w:right="850" w:bottom="1134" w:left="1701" w:header="708" w:footer="708" w:gutter="0"/>
       <w:cols w:space="708"/>
       <w:docGrid w:linePitch="360"/>

</xml_diff>